<commit_message>
added new function - decryption
</commit_message>
<xml_diff>
--- a/INSTALL.docx
+++ b/INSTALL.docx
@@ -205,7 +205,7 @@
         <w:pStyle w:val="a3"/>
         <w:jc w:val="right"/>
         <w:rPr>
-          <w:rFonts w:ascii="Tahoma" w:hAnsi="Tahoma" w:cs="Tahoma" w:hint="cs"/>
+          <w:rFonts w:ascii="Tahoma" w:hAnsi="Tahoma" w:cs="Tahoma"/>
           <w:rtl/>
         </w:rPr>
       </w:pPr>
@@ -1060,10 +1060,10 @@
           <w:noProof/>
         </w:rPr>
         <w:drawing>
-          <wp:inline distT="0" distB="0" distL="0" distR="0" wp14:anchorId="2858020E" wp14:editId="0EA08697">
-            <wp:extent cx="5274310" cy="1244600"/>
-            <wp:effectExtent l="0" t="0" r="2540" b="0"/>
-            <wp:docPr id="4" name="תמונה 4"/>
+          <wp:inline distT="0" distB="0" distL="0" distR="0" wp14:anchorId="1B628931" wp14:editId="34287B6D">
+            <wp:extent cx="5581280" cy="1524000"/>
+            <wp:effectExtent l="0" t="0" r="635" b="0"/>
+            <wp:docPr id="6" name="תמונה 6"/>
             <wp:cNvGraphicFramePr>
               <a:graphicFrameLocks xmlns:a="http://schemas.openxmlformats.org/drawingml/2006/main" noChangeAspect="1"/>
             </wp:cNvGraphicFramePr>
@@ -1083,7 +1083,7 @@
                   <pic:spPr>
                     <a:xfrm>
                       <a:off x="0" y="0"/>
-                      <a:ext cx="5274310" cy="1244600"/>
+                      <a:ext cx="5595238" cy="1527811"/>
                     </a:xfrm>
                     <a:prstGeom prst="rect">
                       <a:avLst/>
@@ -1110,10 +1110,132 @@
         <w:bidi w:val="0"/>
         <w:ind w:left="720"/>
         <w:rPr>
+          <w:b/>
+          <w:bCs/>
+          <w:color w:val="CC3399"/>
+          <w:sz w:val="52"/>
+          <w:szCs w:val="52"/>
+        </w:rPr>
+      </w:pPr>
+      <w:r>
+        <w:rPr>
+          <w:b/>
+          <w:bCs/>
+          <w:color w:val="CC3399"/>
+          <w:sz w:val="52"/>
+          <w:szCs w:val="52"/>
+        </w:rPr>
+        <w:t>Known issues</w:t>
+      </w:r>
+    </w:p>
+    <w:p>
+      <w:pPr>
+        <w:pStyle w:val="a4"/>
+        <w:numPr>
+          <w:ilvl w:val="0"/>
+          <w:numId w:val="13"/>
+        </w:numPr>
+        <w:bidi w:val="0"/>
+        <w:rPr>
+          <w:rFonts w:ascii="Tahoma" w:hAnsi="Tahoma" w:cs="Tahoma"/>
+        </w:rPr>
+      </w:pPr>
+      <w:r>
+        <w:rPr>
+          <w:rFonts w:ascii="Tahoma" w:hAnsi="Tahoma" w:cs="Tahoma"/>
+        </w:rPr>
+        <w:t>Currently</w:t>
+      </w:r>
+      <w:r>
+        <w:rPr>
+          <w:rFonts w:ascii="Tahoma" w:hAnsi="Tahoma" w:cs="Tahoma"/>
+        </w:rPr>
+        <w:t xml:space="preserve"> the executable files we created for the keylogger.py and the newClient.py, are closing immediately each time we click on them, we tried to put an input field, so that the window will stay, but didn’t succeed. </w:t>
+      </w:r>
+      <w:r>
+        <w:rPr>
+          <w:rFonts w:ascii="Tahoma" w:hAnsi="Tahoma" w:cs="Tahoma"/>
+        </w:rPr>
+        <w:t>So,</w:t>
+      </w:r>
+      <w:r>
+        <w:rPr>
+          <w:rFonts w:ascii="Tahoma" w:hAnsi="Tahoma" w:cs="Tahoma"/>
+        </w:rPr>
+        <w:t xml:space="preserve"> we are running the code from PyCharm.</w:t>
+      </w:r>
+    </w:p>
+    <w:p>
+      <w:pPr>
+        <w:pStyle w:val="a4"/>
+        <w:bidi w:val="0"/>
+        <w:ind w:left="1080"/>
+        <w:rPr>
+          <w:rFonts w:ascii="Tahoma" w:hAnsi="Tahoma" w:cs="Tahoma"/>
+        </w:rPr>
+      </w:pPr>
+    </w:p>
+    <w:p>
+      <w:pPr>
+        <w:pStyle w:val="a4"/>
+        <w:numPr>
+          <w:ilvl w:val="0"/>
+          <w:numId w:val="13"/>
+        </w:numPr>
+        <w:bidi w:val="0"/>
+        <w:rPr>
+          <w:rFonts w:ascii="Tahoma" w:hAnsi="Tahoma" w:cs="Tahoma"/>
+        </w:rPr>
+      </w:pPr>
+      <w:r>
+        <w:rPr>
+          <w:rFonts w:ascii="Tahoma" w:hAnsi="Tahoma" w:cs="Tahoma"/>
+        </w:rPr>
+        <w:t>The keys sent to the client, are correct, and by their order.</w:t>
+      </w:r>
+    </w:p>
+    <w:p>
+      <w:pPr>
+        <w:pStyle w:val="a4"/>
+        <w:bidi w:val="0"/>
+        <w:ind w:left="1080"/>
+        <w:rPr>
           <w:rFonts w:ascii="Tahoma" w:hAnsi="Tahoma" w:cs="Tahoma"/>
           <w:rtl/>
         </w:rPr>
       </w:pPr>
+      <w:r>
+        <w:rPr>
+          <w:rFonts w:ascii="Tahoma" w:hAnsi="Tahoma" w:cs="Tahoma"/>
+        </w:rPr>
+        <w:t>However, the keys are sometimes duplicated</w:t>
+      </w:r>
+      <w:r>
+        <w:rPr>
+          <w:rFonts w:ascii="Tahoma" w:hAnsi="Tahoma" w:cs="Tahoma"/>
+        </w:rPr>
+        <w:t xml:space="preserve"> and therefore close themselves because of </w:t>
+      </w:r>
+      <w:r>
+        <w:rPr>
+          <w:rFonts w:ascii="Tahoma" w:hAnsi="Tahoma" w:cs="Tahoma"/>
+          <w:u w:val="single"/>
+        </w:rPr>
+        <w:t>incorrect padding error</w:t>
+      </w:r>
+      <w:r>
+        <w:rPr>
+          <w:rFonts w:ascii="Tahoma" w:hAnsi="Tahoma" w:cs="Tahoma"/>
+          <w:u w:val="single"/>
+        </w:rPr>
+        <w:t xml:space="preserve">. </w:t>
+      </w:r>
+      <w:r>
+        <w:rPr>
+          <w:rFonts w:ascii="Tahoma" w:hAnsi="Tahoma" w:cs="Tahoma"/>
+        </w:rPr>
+        <w:t xml:space="preserve">We didn’t succeed to figure why. </w:t>
+      </w:r>
     </w:p>
     <w:sectPr>
       <w:headerReference w:type="default" r:id="rId12"/>
@@ -1989,6 +2111,118 @@
     </w:lvl>
   </w:abstractNum>
   <w:abstractNum w:abstractNumId="7" w15:restartNumberingAfterBreak="0">
+    <w:nsid w:val="4F5A7019"/>
+    <w:multiLevelType w:val="hybridMultilevel"/>
+    <w:tmpl w:val="843C79E0"/>
+    <w:lvl w:ilvl="0" w:tplc="E41A4962">
+      <w:numFmt w:val="bullet"/>
+      <w:lvlText w:val=""/>
+      <w:lvlJc w:val="left"/>
+      <w:pPr>
+        <w:ind w:left="1080" w:hanging="360"/>
+      </w:pPr>
+      <w:rPr>
+        <w:rFonts w:ascii="Symbol" w:eastAsiaTheme="minorHAnsi" w:hAnsi="Symbol" w:cs="Tahoma" w:hint="default"/>
+      </w:rPr>
+    </w:lvl>
+    <w:lvl w:ilvl="1" w:tplc="04090003" w:tentative="1">
+      <w:start w:val="1"/>
+      <w:numFmt w:val="bullet"/>
+      <w:lvlText w:val="o"/>
+      <w:lvlJc w:val="left"/>
+      <w:pPr>
+        <w:ind w:left="1800" w:hanging="360"/>
+      </w:pPr>
+      <w:rPr>
+        <w:rFonts w:ascii="Courier New" w:hAnsi="Courier New" w:cs="Courier New" w:hint="default"/>
+      </w:rPr>
+    </w:lvl>
+    <w:lvl w:ilvl="2" w:tplc="04090005" w:tentative="1">
+      <w:start w:val="1"/>
+      <w:numFmt w:val="bullet"/>
+      <w:lvlText w:val=""/>
+      <w:lvlJc w:val="left"/>
+      <w:pPr>
+        <w:ind w:left="2520" w:hanging="360"/>
+      </w:pPr>
+      <w:rPr>
+        <w:rFonts w:ascii="Wingdings" w:hAnsi="Wingdings" w:hint="default"/>
+      </w:rPr>
+    </w:lvl>
+    <w:lvl w:ilvl="3" w:tplc="04090001" w:tentative="1">
+      <w:start w:val="1"/>
+      <w:numFmt w:val="bullet"/>
+      <w:lvlText w:val=""/>
+      <w:lvlJc w:val="left"/>
+      <w:pPr>
+        <w:ind w:left="3240" w:hanging="360"/>
+      </w:pPr>
+      <w:rPr>
+        <w:rFonts w:ascii="Symbol" w:hAnsi="Symbol" w:hint="default"/>
+      </w:rPr>
+    </w:lvl>
+    <w:lvl w:ilvl="4" w:tplc="04090003" w:tentative="1">
+      <w:start w:val="1"/>
+      <w:numFmt w:val="bullet"/>
+      <w:lvlText w:val="o"/>
+      <w:lvlJc w:val="left"/>
+      <w:pPr>
+        <w:ind w:left="3960" w:hanging="360"/>
+      </w:pPr>
+      <w:rPr>
+        <w:rFonts w:ascii="Courier New" w:hAnsi="Courier New" w:cs="Courier New" w:hint="default"/>
+      </w:rPr>
+    </w:lvl>
+    <w:lvl w:ilvl="5" w:tplc="04090005" w:tentative="1">
+      <w:start w:val="1"/>
+      <w:numFmt w:val="bullet"/>
+      <w:lvlText w:val=""/>
+      <w:lvlJc w:val="left"/>
+      <w:pPr>
+        <w:ind w:left="4680" w:hanging="360"/>
+      </w:pPr>
+      <w:rPr>
+        <w:rFonts w:ascii="Wingdings" w:hAnsi="Wingdings" w:hint="default"/>
+      </w:rPr>
+    </w:lvl>
+    <w:lvl w:ilvl="6" w:tplc="04090001" w:tentative="1">
+      <w:start w:val="1"/>
+      <w:numFmt w:val="bullet"/>
+      <w:lvlText w:val=""/>
+      <w:lvlJc w:val="left"/>
+      <w:pPr>
+        <w:ind w:left="5400" w:hanging="360"/>
+      </w:pPr>
+      <w:rPr>
+        <w:rFonts w:ascii="Symbol" w:hAnsi="Symbol" w:hint="default"/>
+      </w:rPr>
+    </w:lvl>
+    <w:lvl w:ilvl="7" w:tplc="04090003" w:tentative="1">
+      <w:start w:val="1"/>
+      <w:numFmt w:val="bullet"/>
+      <w:lvlText w:val="o"/>
+      <w:lvlJc w:val="left"/>
+      <w:pPr>
+        <w:ind w:left="6120" w:hanging="360"/>
+      </w:pPr>
+      <w:rPr>
+        <w:rFonts w:ascii="Courier New" w:hAnsi="Courier New" w:cs="Courier New" w:hint="default"/>
+      </w:rPr>
+    </w:lvl>
+    <w:lvl w:ilvl="8" w:tplc="04090005" w:tentative="1">
+      <w:start w:val="1"/>
+      <w:numFmt w:val="bullet"/>
+      <w:lvlText w:val=""/>
+      <w:lvlJc w:val="left"/>
+      <w:pPr>
+        <w:ind w:left="6840" w:hanging="360"/>
+      </w:pPr>
+      <w:rPr>
+        <w:rFonts w:ascii="Wingdings" w:hAnsi="Wingdings" w:hint="default"/>
+      </w:rPr>
+    </w:lvl>
+  </w:abstractNum>
+  <w:abstractNum w:abstractNumId="8" w15:restartNumberingAfterBreak="0">
     <w:nsid w:val="513D5D50"/>
     <w:multiLevelType w:val="hybridMultilevel"/>
     <w:tmpl w:val="8B0CD6DE"/>
@@ -2078,7 +2312,7 @@
       </w:pPr>
     </w:lvl>
   </w:abstractNum>
-  <w:abstractNum w:abstractNumId="8" w15:restartNumberingAfterBreak="0">
+  <w:abstractNum w:abstractNumId="9" w15:restartNumberingAfterBreak="0">
     <w:nsid w:val="561C2B0B"/>
     <w:multiLevelType w:val="hybridMultilevel"/>
     <w:tmpl w:val="AB185A3C"/>
@@ -2191,7 +2425,7 @@
       </w:rPr>
     </w:lvl>
   </w:abstractNum>
-  <w:abstractNum w:abstractNumId="9" w15:restartNumberingAfterBreak="0">
+  <w:abstractNum w:abstractNumId="10" w15:restartNumberingAfterBreak="0">
     <w:nsid w:val="5B6E5976"/>
     <w:multiLevelType w:val="hybridMultilevel"/>
     <w:tmpl w:val="3FFC1936"/>
@@ -2304,7 +2538,7 @@
       </w:rPr>
     </w:lvl>
   </w:abstractNum>
-  <w:abstractNum w:abstractNumId="10" w15:restartNumberingAfterBreak="0">
+  <w:abstractNum w:abstractNumId="11" w15:restartNumberingAfterBreak="0">
     <w:nsid w:val="637E1602"/>
     <w:multiLevelType w:val="hybridMultilevel"/>
     <w:tmpl w:val="1E842982"/>
@@ -2393,7 +2627,7 @@
       </w:pPr>
     </w:lvl>
   </w:abstractNum>
-  <w:abstractNum w:abstractNumId="11" w15:restartNumberingAfterBreak="0">
+  <w:abstractNum w:abstractNumId="12" w15:restartNumberingAfterBreak="0">
     <w:nsid w:val="73635FDB"/>
     <w:multiLevelType w:val="hybridMultilevel"/>
     <w:tmpl w:val="3042C1CC"/>
@@ -2509,19 +2743,19 @@
     <w:abstractNumId w:val="6"/>
   </w:num>
   <w:num w:numId="2">
-    <w:abstractNumId w:val="11"/>
+    <w:abstractNumId w:val="12"/>
   </w:num>
   <w:num w:numId="3">
     <w:abstractNumId w:val="4"/>
   </w:num>
   <w:num w:numId="4">
-    <w:abstractNumId w:val="7"/>
+    <w:abstractNumId w:val="8"/>
   </w:num>
   <w:num w:numId="5">
-    <w:abstractNumId w:val="8"/>
+    <w:abstractNumId w:val="9"/>
   </w:num>
   <w:num w:numId="6">
-    <w:abstractNumId w:val="10"/>
+    <w:abstractNumId w:val="11"/>
   </w:num>
   <w:num w:numId="7">
     <w:abstractNumId w:val="0"/>
@@ -2536,10 +2770,13 @@
     <w:abstractNumId w:val="5"/>
   </w:num>
   <w:num w:numId="11">
-    <w:abstractNumId w:val="9"/>
+    <w:abstractNumId w:val="10"/>
   </w:num>
   <w:num w:numId="12">
     <w:abstractNumId w:val="1"/>
+  </w:num>
+  <w:num w:numId="13">
+    <w:abstractNumId w:val="7"/>
   </w:num>
 </w:numbering>
 </file>
@@ -2949,6 +3186,7 @@
   <w:style w:type="character" w:default="1" w:styleId="a0">
     <w:name w:val="Default Paragraph Font"/>
     <w:uiPriority w:val="1"/>
+    <w:semiHidden/>
     <w:unhideWhenUsed/>
   </w:style>
   <w:style w:type="table" w:default="1" w:styleId="a1">

</xml_diff>